<commit_message>
worked slightly on doc
</commit_message>
<xml_diff>
--- a/Documentation.docx
+++ b/Documentation.docx
@@ -355,6 +355,12 @@
     </w:p>
     <w:sdt>
       <w:sdtPr>
+        <w:rPr>
+          <w:rFonts w:asciiTheme="minorHAnsi" w:eastAsiaTheme="minorHAnsi" w:hAnsiTheme="minorHAnsi" w:cstheme="minorBidi"/>
+          <w:color w:val="auto"/>
+          <w:sz w:val="22"/>
+          <w:szCs w:val="22"/>
+        </w:rPr>
         <w:id w:val="804596819"/>
         <w:docPartObj>
           <w:docPartGallery w:val="Table of Contents"/>
@@ -363,13 +369,9 @@
       </w:sdtPr>
       <w:sdtEndPr>
         <w:rPr>
-          <w:rFonts w:asciiTheme="minorHAnsi" w:eastAsiaTheme="minorHAnsi" w:hAnsiTheme="minorHAnsi" w:cstheme="minorBidi"/>
           <w:b/>
           <w:bCs/>
           <w:noProof/>
-          <w:color w:val="auto"/>
-          <w:sz w:val="22"/>
-          <w:szCs w:val="22"/>
         </w:rPr>
       </w:sdtEndPr>
       <w:sdtContent>
@@ -382,6 +384,17 @@
           </w:r>
         </w:p>
         <w:p>
+          <w:pPr>
+            <w:pStyle w:val="TOC1"/>
+            <w:tabs>
+              <w:tab w:val="right" w:leader="dot" w:pos="9350"/>
+            </w:tabs>
+            <w:rPr>
+              <w:rFonts w:cstheme="minorBidi"/>
+              <w:noProof/>
+              <w:lang w:val="en-US"/>
+            </w:rPr>
+          </w:pPr>
           <w:r>
             <w:fldChar w:fldCharType="begin"/>
           </w:r>
@@ -391,14 +404,135 @@
           <w:r>
             <w:fldChar w:fldCharType="separate"/>
           </w:r>
-          <w:r>
+          <w:hyperlink w:anchor="_Toc23441614" w:history="1">
+            <w:r>
+              <w:rPr>
+                <w:rStyle w:val="Hyperlink"/>
+                <w:noProof/>
+              </w:rPr>
+              <w:t>Task 1</w:t>
+            </w:r>
+            <w:r>
+              <w:rPr>
+                <w:noProof/>
+                <w:webHidden/>
+              </w:rPr>
+              <w:tab/>
+            </w:r>
+            <w:r>
+              <w:rPr>
+                <w:noProof/>
+                <w:webHidden/>
+              </w:rPr>
+              <w:fldChar w:fldCharType="begin"/>
+            </w:r>
+            <w:r>
+              <w:rPr>
+                <w:noProof/>
+                <w:webHidden/>
+              </w:rPr>
+              <w:instrText xml:space="preserve"> PAGEREF _Toc23441614 \h </w:instrText>
+            </w:r>
+            <w:r>
+              <w:rPr>
+                <w:noProof/>
+                <w:webHidden/>
+              </w:rPr>
+            </w:r>
+            <w:r>
+              <w:rPr>
+                <w:noProof/>
+                <w:webHidden/>
+              </w:rPr>
+              <w:fldChar w:fldCharType="separate"/>
+            </w:r>
+            <w:r>
+              <w:rPr>
+                <w:noProof/>
+                <w:webHidden/>
+              </w:rPr>
+              <w:t>1</w:t>
+            </w:r>
+            <w:r>
+              <w:rPr>
+                <w:noProof/>
+                <w:webHidden/>
+              </w:rPr>
+              <w:fldChar w:fldCharType="end"/>
+            </w:r>
+          </w:hyperlink>
+        </w:p>
+        <w:p>
+          <w:pPr>
+            <w:pStyle w:val="TOC1"/>
+            <w:tabs>
+              <w:tab w:val="right" w:leader="dot" w:pos="9350"/>
+            </w:tabs>
             <w:rPr>
-              <w:b/>
-              <w:bCs/>
+              <w:rFonts w:cstheme="minorBidi"/>
               <w:noProof/>
+              <w:lang w:val="en-US"/>
             </w:rPr>
-            <w:t>No table of contents entries found.</w:t>
-          </w:r>
+          </w:pPr>
+          <w:hyperlink w:anchor="_Toc23441615" w:history="1">
+            <w:r>
+              <w:rPr>
+                <w:rStyle w:val="Hyperlink"/>
+                <w:noProof/>
+              </w:rPr>
+              <w:t>Task 2</w:t>
+            </w:r>
+            <w:r>
+              <w:rPr>
+                <w:noProof/>
+                <w:webHidden/>
+              </w:rPr>
+              <w:tab/>
+            </w:r>
+            <w:r>
+              <w:rPr>
+                <w:noProof/>
+                <w:webHidden/>
+              </w:rPr>
+              <w:fldChar w:fldCharType="begin"/>
+            </w:r>
+            <w:r>
+              <w:rPr>
+                <w:noProof/>
+                <w:webHidden/>
+              </w:rPr>
+              <w:instrText xml:space="preserve"> PAGEREF _Toc23441615 \h </w:instrText>
+            </w:r>
+            <w:r>
+              <w:rPr>
+                <w:noProof/>
+                <w:webHidden/>
+              </w:rPr>
+            </w:r>
+            <w:r>
+              <w:rPr>
+                <w:noProof/>
+                <w:webHidden/>
+              </w:rPr>
+              <w:fldChar w:fldCharType="separate"/>
+            </w:r>
+            <w:r>
+              <w:rPr>
+                <w:noProof/>
+                <w:webHidden/>
+              </w:rPr>
+              <w:t>2</w:t>
+            </w:r>
+            <w:r>
+              <w:rPr>
+                <w:noProof/>
+                <w:webHidden/>
+              </w:rPr>
+              <w:fldChar w:fldCharType="end"/>
+            </w:r>
+          </w:hyperlink>
+        </w:p>
+        <w:p>
           <w:r>
             <w:rPr>
               <w:b/>
@@ -437,10 +571,12 @@
       <w:pPr>
         <w:pStyle w:val="Heading1"/>
       </w:pPr>
+      <w:bookmarkStart w:id="0" w:name="_Toc23441614"/>
       <w:r>
         <w:lastRenderedPageBreak/>
         <w:t>Task 1</w:t>
       </w:r>
+      <w:bookmarkEnd w:id="0"/>
     </w:p>
     <w:p/>
     <w:p>
@@ -467,8 +603,51 @@
       <w:r>
         <w:t xml:space="preserve"> (private). Commits were committed regularly to keep track of what changes were done, including the creation of unit tests and corrections therein. How and why certain tests were created will be discussed in the following section. </w:t>
       </w:r>
-      <w:bookmarkStart w:id="0" w:name="_GoBack"/>
-      <w:bookmarkEnd w:id="0"/>
+    </w:p>
+    <w:p>
+      <w:r>
+        <w:br w:type="page"/>
+      </w:r>
+    </w:p>
+    <w:p>
+      <w:pPr>
+        <w:pStyle w:val="Heading1"/>
+      </w:pPr>
+      <w:bookmarkStart w:id="1" w:name="_Toc23441615"/>
+      <w:r>
+        <w:lastRenderedPageBreak/>
+        <w:t xml:space="preserve">Task </w:t>
+      </w:r>
+      <w:r>
+        <w:t>2</w:t>
+      </w:r>
+      <w:bookmarkEnd w:id="1"/>
+    </w:p>
+    <w:p>
+      <w:pPr>
+        <w:jc w:val="both"/>
+      </w:pPr>
+    </w:p>
+    <w:p>
+      <w:pPr>
+        <w:jc w:val="both"/>
+      </w:pPr>
+      <w:r>
+        <w:t xml:space="preserve">It was specified that unit tests were to be </w:t>
+      </w:r>
+      <w:r>
+        <w:t xml:space="preserve">created without making any changes to the system given. The original code given could not be touched and therefore any and all testing had to be done as unit tests in the test folder only. </w:t>
+      </w:r>
+    </w:p>
+    <w:p>
+      <w:pPr>
+        <w:jc w:val="both"/>
+      </w:pPr>
+      <w:r>
+        <w:t xml:space="preserve">Class coverage reached 100%, Method coverage reached 95% and Line coverage reached 64%. The reason </w:t>
+      </w:r>
+      <w:bookmarkStart w:id="2" w:name="_GoBack"/>
+      <w:bookmarkEnd w:id="2"/>
     </w:p>
     <w:sectPr>
       <w:footerReference w:type="default" r:id="rId11"/>
@@ -1503,7 +1682,7 @@
 </file>
 
 <file path=customXml/itemProps1.xml><?xml version="1.0" encoding="utf-8"?>
-<ds:datastoreItem xmlns:ds="http://schemas.openxmlformats.org/officeDocument/2006/customXml" ds:itemID="{FA1B7848-0204-4CB7-97E4-63F655481247}">
+<ds:datastoreItem xmlns:ds="http://schemas.openxmlformats.org/officeDocument/2006/customXml" ds:itemID="{68DFF4F4-D0AD-4166-B9FF-ED893F253FC0}">
   <ds:schemaRefs>
     <ds:schemaRef ds:uri="http://schemas.openxmlformats.org/officeDocument/2006/bibliography"/>
   </ds:schemaRefs>

</xml_diff>

<commit_message>
Updated doc a bit. Finalized Tests.
</commit_message>
<xml_diff>
--- a/Documentation.docx
+++ b/Documentation.docx
@@ -392,7 +392,7 @@
             <w:rPr>
               <w:rFonts w:cstheme="minorBidi"/>
               <w:noProof/>
-              <w:lang w:val="en-US"/>
+              <w:lang w:eastAsia="en-GB"/>
             </w:rPr>
           </w:pPr>
           <w:r>
@@ -404,7 +404,7 @@
           <w:r>
             <w:fldChar w:fldCharType="separate"/>
           </w:r>
-          <w:hyperlink w:anchor="_Toc23441614" w:history="1">
+          <w:hyperlink w:anchor="_Toc24375011" w:history="1">
             <w:r>
               <w:rPr>
                 <w:rStyle w:val="Hyperlink"/>
@@ -431,7 +431,7 @@
                 <w:noProof/>
                 <w:webHidden/>
               </w:rPr>
-              <w:instrText xml:space="preserve"> PAGEREF _Toc23441614 \h </w:instrText>
+              <w:instrText xml:space="preserve"> PAGEREF _Toc24375011 \h </w:instrText>
             </w:r>
             <w:r>
               <w:rPr>
@@ -471,10 +471,10 @@
             <w:rPr>
               <w:rFonts w:cstheme="minorBidi"/>
               <w:noProof/>
-              <w:lang w:val="en-US"/>
+              <w:lang w:eastAsia="en-GB"/>
             </w:rPr>
           </w:pPr>
-          <w:hyperlink w:anchor="_Toc23441615" w:history="1">
+          <w:hyperlink w:anchor="_Toc24375012" w:history="1">
             <w:r>
               <w:rPr>
                 <w:rStyle w:val="Hyperlink"/>
@@ -501,7 +501,7 @@
                 <w:noProof/>
                 <w:webHidden/>
               </w:rPr>
-              <w:instrText xml:space="preserve"> PAGEREF _Toc23441615 \h </w:instrText>
+              <w:instrText xml:space="preserve"> PAGEREF _Toc24375012 \h </w:instrText>
             </w:r>
             <w:r>
               <w:rPr>
@@ -522,6 +522,76 @@
                 <w:webHidden/>
               </w:rPr>
               <w:t>2</w:t>
+            </w:r>
+            <w:r>
+              <w:rPr>
+                <w:noProof/>
+                <w:webHidden/>
+              </w:rPr>
+              <w:fldChar w:fldCharType="end"/>
+            </w:r>
+          </w:hyperlink>
+        </w:p>
+        <w:p>
+          <w:pPr>
+            <w:pStyle w:val="TOC1"/>
+            <w:tabs>
+              <w:tab w:val="right" w:leader="dot" w:pos="9350"/>
+            </w:tabs>
+            <w:rPr>
+              <w:rFonts w:cstheme="minorBidi"/>
+              <w:noProof/>
+              <w:lang w:eastAsia="en-GB"/>
+            </w:rPr>
+          </w:pPr>
+          <w:hyperlink w:anchor="_Toc24375013" w:history="1">
+            <w:r>
+              <w:rPr>
+                <w:rStyle w:val="Hyperlink"/>
+                <w:noProof/>
+              </w:rPr>
+              <w:t>Task 3</w:t>
+            </w:r>
+            <w:r>
+              <w:rPr>
+                <w:noProof/>
+                <w:webHidden/>
+              </w:rPr>
+              <w:tab/>
+            </w:r>
+            <w:r>
+              <w:rPr>
+                <w:noProof/>
+                <w:webHidden/>
+              </w:rPr>
+              <w:fldChar w:fldCharType="begin"/>
+            </w:r>
+            <w:r>
+              <w:rPr>
+                <w:noProof/>
+                <w:webHidden/>
+              </w:rPr>
+              <w:instrText xml:space="preserve"> PAGEREF _Toc24375013 \h </w:instrText>
+            </w:r>
+            <w:r>
+              <w:rPr>
+                <w:noProof/>
+                <w:webHidden/>
+              </w:rPr>
+            </w:r>
+            <w:r>
+              <w:rPr>
+                <w:noProof/>
+                <w:webHidden/>
+              </w:rPr>
+              <w:fldChar w:fldCharType="separate"/>
+            </w:r>
+            <w:r>
+              <w:rPr>
+                <w:noProof/>
+                <w:webHidden/>
+              </w:rPr>
+              <w:t>3</w:t>
             </w:r>
             <w:r>
               <w:rPr>
@@ -571,7 +641,7 @@
       <w:pPr>
         <w:pStyle w:val="Heading1"/>
       </w:pPr>
-      <w:bookmarkStart w:id="0" w:name="_Toc23441614"/>
+      <w:bookmarkStart w:id="0" w:name="_Toc24375011"/>
       <w:r>
         <w:lastRenderedPageBreak/>
         <w:t>Task 1</w:t>
@@ -613,15 +683,167 @@
       <w:pPr>
         <w:pStyle w:val="Heading1"/>
       </w:pPr>
-      <w:bookmarkStart w:id="1" w:name="_Toc23441615"/>
+      <w:bookmarkStart w:id="1" w:name="_Toc24375012"/>
+      <w:r>
+        <w:lastRenderedPageBreak/>
+        <w:t>Task 2</w:t>
+      </w:r>
+      <w:bookmarkEnd w:id="1"/>
+    </w:p>
+    <w:p>
+      <w:pPr>
+        <w:jc w:val="both"/>
+      </w:pPr>
+    </w:p>
+    <w:p>
+      <w:pPr>
+        <w:jc w:val="both"/>
+      </w:pPr>
+      <w:r>
+        <w:t xml:space="preserve">It was specified that unit tests were to be </w:t>
+      </w:r>
+      <w:r>
+        <w:t xml:space="preserve">created without making any changes to the system given. The original code given could not be touched and therefore any and all testing had to be done as unit tests in the test folder only. </w:t>
+      </w:r>
+      <w:r>
+        <w:t xml:space="preserve">Work was performed on IntelliJ IDEA and Junit 4.12 was used as the dependency repository for unit tests. Source code was not to be modified. </w:t>
+      </w:r>
+    </w:p>
+    <w:p>
+      <w:pPr>
+        <w:jc w:val="both"/>
+      </w:pPr>
+      <w:r>
+        <w:t>It was kept in mind to achieve the maximum possible coverage for all classes provided in this assignment.</w:t>
+      </w:r>
+      <w:r>
+        <w:t xml:space="preserve"> </w:t>
+      </w:r>
+      <w:r>
+        <w:t>Class coverage reached 100%, Method coverage reached 95% and Line coverage reached 64%. Th</w:t>
+      </w:r>
+      <w:bookmarkStart w:id="2" w:name="_GoBack"/>
+      <w:bookmarkEnd w:id="2"/>
+      <w:r>
+        <w:t xml:space="preserve">e reason </w:t>
+      </w:r>
+      <w:r>
+        <w:t xml:space="preserve">method coverage did not reach 100% </w:t>
+      </w:r>
+      <w:r>
+        <w:t xml:space="preserve">is mainly </w:t>
+      </w:r>
+      <w:r>
+        <w:t xml:space="preserve">because the main method of the </w:t>
+      </w:r>
+      <w:proofErr w:type="spellStart"/>
+      <w:r>
+        <w:t>CurrencyManager</w:t>
+      </w:r>
+      <w:proofErr w:type="spellEnd"/>
+      <w:r>
+        <w:t xml:space="preserve"> class cannot be tested. </w:t>
+      </w:r>
+      <w:r>
+        <w:t>The main method cannot be called from within a testing environment</w:t>
+      </w:r>
+      <w:r>
+        <w:t xml:space="preserve">. This explains the relatively low line coverage </w:t>
+      </w:r>
+      <w:r>
+        <w:t xml:space="preserve">outputted by the </w:t>
+      </w:r>
+      <w:r>
+        <w:t xml:space="preserve">IDE when one runs the tests with coverage. </w:t>
+      </w:r>
+      <w:r>
+        <w:t xml:space="preserve">Therefore, the main method cannot be tested is not covered in the end. </w:t>
+      </w:r>
+    </w:p>
+    <w:p>
+      <w:pPr>
+        <w:jc w:val="both"/>
+      </w:pPr>
+      <w:r>
+        <w:t xml:space="preserve">Ideally, the functionality of the mean method would be split into different </w:t>
+      </w:r>
+      <w:r>
+        <w:t xml:space="preserve">smaller </w:t>
+      </w:r>
+      <w:r>
+        <w:t>methods,</w:t>
+      </w:r>
+      <w:r>
+        <w:t xml:space="preserve"> mainly</w:t>
+      </w:r>
+      <w:r>
+        <w:t xml:space="preserve"> for code re-usability.</w:t>
+      </w:r>
+      <w:r>
+        <w:t xml:space="preserve"> </w:t>
+      </w:r>
+      <w:r>
+        <w:t xml:space="preserve">Additionally, the </w:t>
+      </w:r>
+      <w:proofErr w:type="spellStart"/>
+      <w:r>
+        <w:t>CurrencyDatabase</w:t>
+      </w:r>
+      <w:proofErr w:type="spellEnd"/>
+      <w:r>
+        <w:t xml:space="preserve"> class uses a specific currencies file, which contains a list of currencies</w:t>
+      </w:r>
+      <w:r>
+        <w:t xml:space="preserve">. </w:t>
+      </w:r>
+      <w:r>
+        <w:t xml:space="preserve">The </w:t>
+      </w:r>
+      <w:proofErr w:type="spellStart"/>
+      <w:r>
+        <w:t>CurrencyDatabase</w:t>
+      </w:r>
+      <w:proofErr w:type="spellEnd"/>
+      <w:r>
+        <w:t xml:space="preserve"> reads from this file and methods of this class </w:t>
+      </w:r>
+      <w:r>
+        <w:t>manipulate the currencies list</w:t>
+      </w:r>
+      <w:r>
+        <w:t xml:space="preserve"> text file. </w:t>
+      </w:r>
+      <w:r>
+        <w:t xml:space="preserve">The target currencies file is specified as a string variable which is a directory path to it. Since this string is not allowed to be </w:t>
+      </w:r>
+      <w:r>
+        <w:t xml:space="preserve">changed one cannot test the exceptions that could possibly occur if the contents of the currencies text file </w:t>
+      </w:r>
+      <w:r>
+        <w:t>are</w:t>
+      </w:r>
+      <w:r>
+        <w:t xml:space="preserve"> different.</w:t>
+      </w:r>
+    </w:p>
+    <w:p>
+      <w:r>
+        <w:br w:type="page"/>
+      </w:r>
+    </w:p>
+    <w:p>
+      <w:pPr>
+        <w:pStyle w:val="Heading1"/>
+      </w:pPr>
+      <w:bookmarkStart w:id="3" w:name="_Toc24375013"/>
       <w:r>
         <w:lastRenderedPageBreak/>
         <w:t xml:space="preserve">Task </w:t>
       </w:r>
       <w:r>
-        <w:t>2</w:t>
-      </w:r>
-      <w:bookmarkEnd w:id="1"/>
+        <w:t>3</w:t>
+      </w:r>
+      <w:bookmarkEnd w:id="3"/>
     </w:p>
     <w:p>
       <w:pPr>
@@ -632,22 +854,6 @@
       <w:pPr>
         <w:jc w:val="both"/>
       </w:pPr>
-      <w:r>
-        <w:t xml:space="preserve">It was specified that unit tests were to be </w:t>
-      </w:r>
-      <w:r>
-        <w:t xml:space="preserve">created without making any changes to the system given. The original code given could not be touched and therefore any and all testing had to be done as unit tests in the test folder only. </w:t>
-      </w:r>
-    </w:p>
-    <w:p>
-      <w:pPr>
-        <w:jc w:val="both"/>
-      </w:pPr>
-      <w:r>
-        <w:t xml:space="preserve">Class coverage reached 100%, Method coverage reached 95% and Line coverage reached 64%. The reason </w:t>
-      </w:r>
-      <w:bookmarkStart w:id="2" w:name="_GoBack"/>
-      <w:bookmarkEnd w:id="2"/>
     </w:p>
     <w:sectPr>
       <w:footerReference w:type="default" r:id="rId11"/>
@@ -771,7 +977,13 @@
       <w:pStyle w:val="Header"/>
     </w:pPr>
     <w:r>
-      <w:t>Assignment Part1: Unit Testing</w:t>
+      <w:t>Assignment Part</w:t>
+    </w:r>
+    <w:r>
+      <w:t xml:space="preserve"> </w:t>
+    </w:r>
+    <w:r>
+      <w:t>1: Unit Testing</w:t>
     </w:r>
     <w:r>
       <w:tab/>
@@ -801,7 +1013,7 @@
       </w:pPr>
     </w:pPrDefault>
   </w:docDefaults>
-  <w:latentStyles w:defLockedState="0" w:defUIPriority="99" w:defSemiHidden="0" w:defUnhideWhenUsed="0" w:defQFormat="0" w:count="377">
+  <w:latentStyles w:defLockedState="0" w:defUIPriority="99" w:defSemiHidden="0" w:defUnhideWhenUsed="0" w:defQFormat="0" w:count="376">
     <w:lsdException w:name="Normal" w:uiPriority="0" w:qFormat="1"/>
     <w:lsdException w:name="heading 1" w:uiPriority="9" w:qFormat="1"/>
     <w:lsdException w:name="heading 2" w:semiHidden="1" w:uiPriority="9" w:unhideWhenUsed="1" w:qFormat="1"/>
@@ -1178,7 +1390,6 @@
     <w:lsdException w:name="Hashtag" w:semiHidden="1" w:unhideWhenUsed="1"/>
     <w:lsdException w:name="Unresolved Mention" w:semiHidden="1" w:unhideWhenUsed="1"/>
     <w:lsdException w:name="Smart Link" w:semiHidden="1" w:unhideWhenUsed="1"/>
-    <w:lsdException w:name="Smart Link Error" w:semiHidden="1" w:unhideWhenUsed="1"/>
   </w:latentStyles>
   <w:style w:type="paragraph" w:default="1" w:styleId="Normal">
     <w:name w:val="Normal"/>
@@ -1682,7 +1893,7 @@
 </file>
 
 <file path=customXml/itemProps1.xml><?xml version="1.0" encoding="utf-8"?>
-<ds:datastoreItem xmlns:ds="http://schemas.openxmlformats.org/officeDocument/2006/customXml" ds:itemID="{68DFF4F4-D0AD-4166-B9FF-ED893F253FC0}">
+<ds:datastoreItem xmlns:ds="http://schemas.openxmlformats.org/officeDocument/2006/customXml" ds:itemID="{D6564A72-1FE8-4C96-A0D3-A58CC8D287C0}">
   <ds:schemaRefs>
     <ds:schemaRef ds:uri="http://schemas.openxmlformats.org/officeDocument/2006/bibliography"/>
   </ds:schemaRefs>

</xml_diff>